<commit_message>
Idea de cambio de calendario local a calendari ode google
</commit_message>
<xml_diff>
--- a/Desarrollo.docx
+++ b/Desarrollo.docx
@@ -88,323 +88,349 @@
         <w:t>Notificaciones según fecha o recordatorios</w:t>
       </w:r>
       <w:r>
-        <w:t xml:space="preserve"> (Utilizan calendarios </w:t>
+        <w:t xml:space="preserve"> (Utilizan calendarios locales)</w:t>
+      </w:r>
+    </w:p>
+    <w:p>
+      <w:pPr>
+        <w:pStyle w:val="Prrafodelista"/>
+        <w:numPr>
+          <w:ilvl w:val="0"/>
+          <w:numId w:val="1"/>
+        </w:numPr>
+      </w:pPr>
+      <w:proofErr w:type="spellStart"/>
+      <w:r>
+        <w:t>Gestion</w:t>
+      </w:r>
+      <w:proofErr w:type="spellEnd"/>
+      <w:r>
+        <w:t xml:space="preserve"> de tareas según usuarios</w:t>
+      </w:r>
+    </w:p>
+    <w:p>
+      <w:pPr>
+        <w:pStyle w:val="Prrafodelista"/>
+        <w:numPr>
+          <w:ilvl w:val="0"/>
+          <w:numId w:val="1"/>
+        </w:numPr>
+      </w:pPr>
+      <w:proofErr w:type="spellStart"/>
+      <w:r>
+        <w:t>Categorizacion</w:t>
+      </w:r>
+      <w:proofErr w:type="spellEnd"/>
+      <w:r>
+        <w:t xml:space="preserve"> de tareas</w:t>
+      </w:r>
+    </w:p>
+    <w:p>
+      <w:pPr>
+        <w:pStyle w:val="Prrafodelista"/>
+        <w:numPr>
+          <w:ilvl w:val="0"/>
+          <w:numId w:val="1"/>
+        </w:numPr>
+      </w:pPr>
+      <w:proofErr w:type="spellStart"/>
+      <w:r>
+        <w:t>Busqueda</w:t>
+      </w:r>
+      <w:proofErr w:type="spellEnd"/>
+      <w:r>
+        <w:t xml:space="preserve"> de tareas</w:t>
+      </w:r>
+    </w:p>
+    <w:p>
+      <w:pPr>
+        <w:pStyle w:val="Prrafodelista"/>
+        <w:numPr>
+          <w:ilvl w:val="0"/>
+          <w:numId w:val="1"/>
+        </w:numPr>
+      </w:pPr>
+      <w:r>
+        <w:t>Priorización de tareas (Nivel de jerarquía)</w:t>
+      </w:r>
+    </w:p>
+    <w:p>
+      <w:r>
+        <w:t>Interfaz:</w:t>
+      </w:r>
+    </w:p>
+    <w:p>
+      <w:r>
+        <w:tab/>
+        <w:t>Home:</w:t>
+      </w:r>
+    </w:p>
+    <w:p>
+      <w:pPr>
+        <w:pStyle w:val="Prrafodelista"/>
+        <w:numPr>
+          <w:ilvl w:val="0"/>
+          <w:numId w:val="1"/>
+        </w:numPr>
+      </w:pPr>
+      <w:proofErr w:type="spellStart"/>
+      <w:r>
+        <w:t>Boton</w:t>
+      </w:r>
+      <w:proofErr w:type="spellEnd"/>
+      <w:r>
+        <w:t xml:space="preserve"> de agregado de tarea</w:t>
+      </w:r>
+    </w:p>
+    <w:p>
+      <w:pPr>
+        <w:pStyle w:val="Prrafodelista"/>
+        <w:numPr>
+          <w:ilvl w:val="0"/>
+          <w:numId w:val="1"/>
+        </w:numPr>
+      </w:pPr>
+      <w:proofErr w:type="spellStart"/>
+      <w:r>
+        <w:t>Checkbox</w:t>
+      </w:r>
+      <w:proofErr w:type="spellEnd"/>
+      <w:r>
+        <w:t xml:space="preserve"> por cada tarea para marcar finalización</w:t>
+      </w:r>
+    </w:p>
+    <w:p>
+      <w:pPr>
+        <w:pStyle w:val="Prrafodelista"/>
+        <w:numPr>
+          <w:ilvl w:val="0"/>
+          <w:numId w:val="1"/>
+        </w:numPr>
+      </w:pPr>
+      <w:r>
+        <w:t>Listado de tareas según categorías/general</w:t>
+      </w:r>
+    </w:p>
+    <w:p>
+      <w:pPr>
+        <w:pStyle w:val="Prrafodelista"/>
+        <w:numPr>
+          <w:ilvl w:val="0"/>
+          <w:numId w:val="1"/>
+        </w:numPr>
+      </w:pPr>
+      <w:proofErr w:type="spellStart"/>
+      <w:r>
+        <w:t>Dropdown</w:t>
+      </w:r>
+      <w:proofErr w:type="spellEnd"/>
+      <w:r>
+        <w:t xml:space="preserve"> </w:t>
+      </w:r>
+      <w:r>
+        <w:t>en barra superior para seleccionar categoría</w:t>
+      </w:r>
+    </w:p>
+    <w:p>
+      <w:pPr>
+        <w:pStyle w:val="Prrafodelista"/>
+        <w:numPr>
+          <w:ilvl w:val="0"/>
+          <w:numId w:val="1"/>
+        </w:numPr>
+      </w:pPr>
+      <w:r>
+        <w:t xml:space="preserve">Tuerca de </w:t>
+      </w:r>
+      <w:proofErr w:type="spellStart"/>
+      <w:r>
+        <w:t>config</w:t>
+      </w:r>
+      <w:proofErr w:type="spellEnd"/>
+      <w:r>
+        <w:t xml:space="preserve"> en extremo derecho superior</w:t>
+      </w:r>
+    </w:p>
+    <w:p>
+      <w:pPr>
+        <w:ind w:left="708"/>
+      </w:pPr>
+      <w:r>
+        <w:t>Tarea detallada:</w:t>
+      </w:r>
+    </w:p>
+    <w:p>
+      <w:pPr>
+        <w:pStyle w:val="Prrafodelista"/>
+        <w:numPr>
+          <w:ilvl w:val="0"/>
+          <w:numId w:val="1"/>
+        </w:numPr>
+      </w:pPr>
+      <w:r>
+        <w:t>Descripción de la tarea</w:t>
+      </w:r>
+    </w:p>
+    <w:p>
+      <w:pPr>
+        <w:pStyle w:val="Prrafodelista"/>
+        <w:numPr>
+          <w:ilvl w:val="0"/>
+          <w:numId w:val="1"/>
+        </w:numPr>
+      </w:pPr>
+      <w:r>
+        <w:t>Responsables</w:t>
+      </w:r>
+    </w:p>
+    <w:p>
+      <w:pPr>
+        <w:pStyle w:val="Prrafodelista"/>
+        <w:numPr>
+          <w:ilvl w:val="0"/>
+          <w:numId w:val="1"/>
+        </w:numPr>
+      </w:pPr>
+      <w:r>
+        <w:t>Fecha de plazo</w:t>
+      </w:r>
+    </w:p>
+    <w:p>
+      <w:pPr>
+        <w:pStyle w:val="Prrafodelista"/>
+        <w:numPr>
+          <w:ilvl w:val="0"/>
+          <w:numId w:val="1"/>
+        </w:numPr>
+      </w:pPr>
+      <w:proofErr w:type="spellStart"/>
+      <w:r>
+        <w:t>Boton</w:t>
+      </w:r>
+      <w:proofErr w:type="spellEnd"/>
+      <w:r>
+        <w:t xml:space="preserve"> de </w:t>
+      </w:r>
+      <w:proofErr w:type="spellStart"/>
+      <w:r>
+        <w:t>eliminacion</w:t>
+      </w:r>
+      <w:proofErr w:type="spellEnd"/>
+      <w:r>
+        <w:t xml:space="preserve"> en esquina superior derecha</w:t>
+      </w:r>
+    </w:p>
+    <w:p>
+      <w:pPr>
+        <w:pStyle w:val="Prrafodelista"/>
+        <w:numPr>
+          <w:ilvl w:val="0"/>
+          <w:numId w:val="1"/>
+        </w:numPr>
+      </w:pPr>
+      <w:r>
+        <w:t>Poder editar elementos en pantalla</w:t>
+      </w:r>
+    </w:p>
+    <w:p>
+      <w:pPr>
+        <w:ind w:left="708"/>
+      </w:pPr>
+      <w:proofErr w:type="spellStart"/>
+      <w:r>
+        <w:t>Codigo</w:t>
+      </w:r>
+      <w:proofErr w:type="spellEnd"/>
+      <w:r>
+        <w:t xml:space="preserve">: </w:t>
+      </w:r>
+    </w:p>
+    <w:p>
+      <w:pPr>
+        <w:pStyle w:val="Prrafodelista"/>
+        <w:numPr>
+          <w:ilvl w:val="0"/>
+          <w:numId w:val="1"/>
+        </w:numPr>
+      </w:pPr>
+      <w:r>
+        <w:t xml:space="preserve">Vinculación al </w:t>
+      </w:r>
+      <w:proofErr w:type="spellStart"/>
+      <w:r>
+        <w:t>google</w:t>
+      </w:r>
+      <w:proofErr w:type="spellEnd"/>
+      <w:r>
+        <w:t xml:space="preserve"> calendar para notificaciones según fecha</w:t>
+      </w:r>
+    </w:p>
+    <w:p>
+      <w:pPr>
+        <w:pStyle w:val="Prrafodelista"/>
+        <w:numPr>
+          <w:ilvl w:val="0"/>
+          <w:numId w:val="1"/>
+        </w:numPr>
+      </w:pPr>
+      <w:r>
+        <w:t>Desarrollo de gestión de tareas</w:t>
+      </w:r>
+    </w:p>
+    <w:p>
+      <w:pPr>
+        <w:pStyle w:val="Prrafodelista"/>
+        <w:numPr>
+          <w:ilvl w:val="0"/>
+          <w:numId w:val="1"/>
+        </w:numPr>
+      </w:pPr>
+      <w:r>
+        <w:t>Desarrollo de gestión de tarea detallada</w:t>
+      </w:r>
+    </w:p>
+    <w:p>
+      <w:pPr>
+        <w:pStyle w:val="Prrafodelista"/>
+        <w:numPr>
+          <w:ilvl w:val="0"/>
+          <w:numId w:val="1"/>
+        </w:numPr>
+      </w:pPr>
+      <w:r>
+        <w:t>Visualización de interfaces seccionadas</w:t>
+      </w:r>
+    </w:p>
+    <w:p/>
+    <w:p>
+      <w:r>
+        <w:t>Propuesta de cambio:</w:t>
+      </w:r>
+      <w:r>
+        <w:br/>
+      </w:r>
+    </w:p>
+    <w:p>
+      <w:pPr>
+        <w:pStyle w:val="Prrafodelista"/>
+        <w:numPr>
+          <w:ilvl w:val="0"/>
+          <w:numId w:val="1"/>
+        </w:numPr>
+      </w:pPr>
+      <w:r>
+        <w:t xml:space="preserve">Cambiar calendarios locales de </w:t>
+      </w:r>
+      <w:proofErr w:type="spellStart"/>
+      <w:r>
+        <w:t>IOs</w:t>
+      </w:r>
+      <w:proofErr w:type="spellEnd"/>
+      <w:r>
+        <w:t xml:space="preserve"> y Samsung a calendario de google</w:t>
       </w:r>
       <w:bookmarkStart w:id="0" w:name="_GoBack"/>
       <w:bookmarkEnd w:id="0"/>
-      <w:r>
-        <w:t>locales)</w:t>
-      </w:r>
-    </w:p>
-    <w:p>
-      <w:pPr>
-        <w:pStyle w:val="Prrafodelista"/>
-        <w:numPr>
-          <w:ilvl w:val="0"/>
-          <w:numId w:val="1"/>
-        </w:numPr>
-      </w:pPr>
-      <w:proofErr w:type="spellStart"/>
-      <w:r>
-        <w:t>Gestion</w:t>
-      </w:r>
-      <w:proofErr w:type="spellEnd"/>
-      <w:r>
-        <w:t xml:space="preserve"> de tareas según usuarios</w:t>
-      </w:r>
-    </w:p>
-    <w:p>
-      <w:pPr>
-        <w:pStyle w:val="Prrafodelista"/>
-        <w:numPr>
-          <w:ilvl w:val="0"/>
-          <w:numId w:val="1"/>
-        </w:numPr>
-      </w:pPr>
-      <w:proofErr w:type="spellStart"/>
-      <w:r>
-        <w:t>Categorizacion</w:t>
-      </w:r>
-      <w:proofErr w:type="spellEnd"/>
-      <w:r>
-        <w:t xml:space="preserve"> de tareas</w:t>
-      </w:r>
-    </w:p>
-    <w:p>
-      <w:pPr>
-        <w:pStyle w:val="Prrafodelista"/>
-        <w:numPr>
-          <w:ilvl w:val="0"/>
-          <w:numId w:val="1"/>
-        </w:numPr>
-      </w:pPr>
-      <w:proofErr w:type="spellStart"/>
-      <w:r>
-        <w:t>Busqueda</w:t>
-      </w:r>
-      <w:proofErr w:type="spellEnd"/>
-      <w:r>
-        <w:t xml:space="preserve"> de tareas</w:t>
-      </w:r>
-    </w:p>
-    <w:p>
-      <w:pPr>
-        <w:pStyle w:val="Prrafodelista"/>
-        <w:numPr>
-          <w:ilvl w:val="0"/>
-          <w:numId w:val="1"/>
-        </w:numPr>
-      </w:pPr>
-      <w:r>
-        <w:t>Priorización de tareas (Nivel de jerarquía)</w:t>
-      </w:r>
-    </w:p>
-    <w:p>
-      <w:r>
-        <w:t>Interfaz:</w:t>
-      </w:r>
-    </w:p>
-    <w:p>
-      <w:r>
-        <w:tab/>
-        <w:t>Home:</w:t>
-      </w:r>
-    </w:p>
-    <w:p>
-      <w:pPr>
-        <w:pStyle w:val="Prrafodelista"/>
-        <w:numPr>
-          <w:ilvl w:val="0"/>
-          <w:numId w:val="1"/>
-        </w:numPr>
-      </w:pPr>
-      <w:proofErr w:type="spellStart"/>
-      <w:r>
-        <w:t>Boton</w:t>
-      </w:r>
-      <w:proofErr w:type="spellEnd"/>
-      <w:r>
-        <w:t xml:space="preserve"> de agregado de tarea</w:t>
-      </w:r>
-    </w:p>
-    <w:p>
-      <w:pPr>
-        <w:pStyle w:val="Prrafodelista"/>
-        <w:numPr>
-          <w:ilvl w:val="0"/>
-          <w:numId w:val="1"/>
-        </w:numPr>
-      </w:pPr>
-      <w:proofErr w:type="spellStart"/>
-      <w:r>
-        <w:t>Checkbox</w:t>
-      </w:r>
-      <w:proofErr w:type="spellEnd"/>
-      <w:r>
-        <w:t xml:space="preserve"> por cada tarea para marcar finalización</w:t>
-      </w:r>
-    </w:p>
-    <w:p>
-      <w:pPr>
-        <w:pStyle w:val="Prrafodelista"/>
-        <w:numPr>
-          <w:ilvl w:val="0"/>
-          <w:numId w:val="1"/>
-        </w:numPr>
-      </w:pPr>
-      <w:r>
-        <w:t>Listado de tareas según categorías/general</w:t>
-      </w:r>
-    </w:p>
-    <w:p>
-      <w:pPr>
-        <w:pStyle w:val="Prrafodelista"/>
-        <w:numPr>
-          <w:ilvl w:val="0"/>
-          <w:numId w:val="1"/>
-        </w:numPr>
-      </w:pPr>
-      <w:proofErr w:type="spellStart"/>
-      <w:r>
-        <w:t>Dropdown</w:t>
-      </w:r>
-      <w:proofErr w:type="spellEnd"/>
-      <w:r>
-        <w:t xml:space="preserve"> </w:t>
-      </w:r>
-      <w:r>
-        <w:t>en barra superior para seleccionar categoría</w:t>
-      </w:r>
-    </w:p>
-    <w:p>
-      <w:pPr>
-        <w:pStyle w:val="Prrafodelista"/>
-        <w:numPr>
-          <w:ilvl w:val="0"/>
-          <w:numId w:val="1"/>
-        </w:numPr>
-      </w:pPr>
-      <w:r>
-        <w:t xml:space="preserve">Tuerca de </w:t>
-      </w:r>
-      <w:proofErr w:type="spellStart"/>
-      <w:r>
-        <w:t>config</w:t>
-      </w:r>
-      <w:proofErr w:type="spellEnd"/>
-      <w:r>
-        <w:t xml:space="preserve"> en extremo derecho superior</w:t>
-      </w:r>
-    </w:p>
-    <w:p>
-      <w:pPr>
-        <w:ind w:left="708"/>
-      </w:pPr>
-      <w:r>
-        <w:t>Tarea detallada:</w:t>
-      </w:r>
-    </w:p>
-    <w:p>
-      <w:pPr>
-        <w:pStyle w:val="Prrafodelista"/>
-        <w:numPr>
-          <w:ilvl w:val="0"/>
-          <w:numId w:val="1"/>
-        </w:numPr>
-      </w:pPr>
-      <w:r>
-        <w:t>Descripción de la tarea</w:t>
-      </w:r>
-    </w:p>
-    <w:p>
-      <w:pPr>
-        <w:pStyle w:val="Prrafodelista"/>
-        <w:numPr>
-          <w:ilvl w:val="0"/>
-          <w:numId w:val="1"/>
-        </w:numPr>
-      </w:pPr>
-      <w:r>
-        <w:t>Responsables</w:t>
-      </w:r>
-    </w:p>
-    <w:p>
-      <w:pPr>
-        <w:pStyle w:val="Prrafodelista"/>
-        <w:numPr>
-          <w:ilvl w:val="0"/>
-          <w:numId w:val="1"/>
-        </w:numPr>
-      </w:pPr>
-      <w:r>
-        <w:t>Fecha de plazo</w:t>
-      </w:r>
-    </w:p>
-    <w:p>
-      <w:pPr>
-        <w:pStyle w:val="Prrafodelista"/>
-        <w:numPr>
-          <w:ilvl w:val="0"/>
-          <w:numId w:val="1"/>
-        </w:numPr>
-      </w:pPr>
-      <w:proofErr w:type="spellStart"/>
-      <w:r>
-        <w:t>Boton</w:t>
-      </w:r>
-      <w:proofErr w:type="spellEnd"/>
-      <w:r>
-        <w:t xml:space="preserve"> de </w:t>
-      </w:r>
-      <w:proofErr w:type="spellStart"/>
-      <w:r>
-        <w:t>eliminacion</w:t>
-      </w:r>
-      <w:proofErr w:type="spellEnd"/>
-      <w:r>
-        <w:t xml:space="preserve"> en esquina superior derecha</w:t>
-      </w:r>
-    </w:p>
-    <w:p>
-      <w:pPr>
-        <w:pStyle w:val="Prrafodelista"/>
-        <w:numPr>
-          <w:ilvl w:val="0"/>
-          <w:numId w:val="1"/>
-        </w:numPr>
-      </w:pPr>
-      <w:r>
-        <w:t>Poder editar elementos en pantalla</w:t>
-      </w:r>
-    </w:p>
-    <w:p>
-      <w:pPr>
-        <w:ind w:left="708"/>
-      </w:pPr>
-      <w:proofErr w:type="spellStart"/>
-      <w:r>
-        <w:t>Codigo</w:t>
-      </w:r>
-      <w:proofErr w:type="spellEnd"/>
-      <w:r>
-        <w:t xml:space="preserve">: </w:t>
-      </w:r>
-    </w:p>
-    <w:p>
-      <w:pPr>
-        <w:pStyle w:val="Prrafodelista"/>
-        <w:numPr>
-          <w:ilvl w:val="0"/>
-          <w:numId w:val="1"/>
-        </w:numPr>
-      </w:pPr>
-      <w:r>
-        <w:t xml:space="preserve">Vinculación al </w:t>
-      </w:r>
-      <w:proofErr w:type="spellStart"/>
-      <w:r>
-        <w:t>google</w:t>
-      </w:r>
-      <w:proofErr w:type="spellEnd"/>
-      <w:r>
-        <w:t xml:space="preserve"> calendar para notificaciones según fecha</w:t>
-      </w:r>
-    </w:p>
-    <w:p>
-      <w:pPr>
-        <w:pStyle w:val="Prrafodelista"/>
-        <w:numPr>
-          <w:ilvl w:val="0"/>
-          <w:numId w:val="1"/>
-        </w:numPr>
-      </w:pPr>
-      <w:r>
-        <w:t>Desarrollo de gestión de tareas</w:t>
-      </w:r>
-    </w:p>
-    <w:p>
-      <w:pPr>
-        <w:pStyle w:val="Prrafodelista"/>
-        <w:numPr>
-          <w:ilvl w:val="0"/>
-          <w:numId w:val="1"/>
-        </w:numPr>
-      </w:pPr>
-      <w:r>
-        <w:t>Desarrollo de gestión de tarea detallada</w:t>
-      </w:r>
-    </w:p>
-    <w:p>
-      <w:pPr>
-        <w:pStyle w:val="Prrafodelista"/>
-        <w:numPr>
-          <w:ilvl w:val="0"/>
-          <w:numId w:val="1"/>
-        </w:numPr>
-      </w:pPr>
-      <w:r>
-        <w:t>Visualización de interfaces seccionadas</w:t>
-      </w:r>
     </w:p>
     <w:sectPr>
       <w:pgSz w:w="11906" w:h="16838"/>

</xml_diff>

<commit_message>
V 0.0.2 - Propuesta de cambio - Pasaje de calendarios locales a google calendar
</commit_message>
<xml_diff>
--- a/Desarrollo.docx
+++ b/Desarrollo.docx
@@ -1,6 +1,6 @@
 
 <file path=word/document.xml><?xml version="1.0" encoding="utf-8"?>
-<w:document xmlns:wpc="http://schemas.microsoft.com/office/word/2010/wordprocessingCanvas" xmlns:mc="http://schemas.openxmlformats.org/markup-compatibility/2006" xmlns:o="urn:schemas-microsoft-com:office:office" xmlns:r="http://schemas.openxmlformats.org/officeDocument/2006/relationships" xmlns:m="http://schemas.openxmlformats.org/officeDocument/2006/math" xmlns:v="urn:schemas-microsoft-com:vml" xmlns:wp14="http://schemas.microsoft.com/office/word/2010/wordprocessingDrawing" xmlns:wp="http://schemas.openxmlformats.org/drawingml/2006/wordprocessingDrawing" xmlns:w10="urn:schemas-microsoft-com:office:word" xmlns:w="http://schemas.openxmlformats.org/wordprocessingml/2006/main" xmlns:w14="http://schemas.microsoft.com/office/word/2010/wordml" xmlns:w15="http://schemas.microsoft.com/office/word/2012/wordml" xmlns:wpg="http://schemas.microsoft.com/office/word/2010/wordprocessingGroup" xmlns:wpi="http://schemas.microsoft.com/office/word/2010/wordprocessingInk" xmlns:wne="http://schemas.microsoft.com/office/word/2006/wordml" xmlns:wps="http://schemas.microsoft.com/office/word/2010/wordprocessingShape" mc:Ignorable="w14 w15 wp14">
+<w:document xmlns:wpc="http://schemas.microsoft.com/office/word/2010/wordprocessingCanvas" xmlns:cx="http://schemas.microsoft.com/office/drawing/2014/chartex" xmlns:cx1="http://schemas.microsoft.com/office/drawing/2015/9/8/chartex" xmlns:cx2="http://schemas.microsoft.com/office/drawing/2015/10/21/chartex" xmlns:cx3="http://schemas.microsoft.com/office/drawing/2016/5/9/chartex" xmlns:cx4="http://schemas.microsoft.com/office/drawing/2016/5/10/chartex" xmlns:cx5="http://schemas.microsoft.com/office/drawing/2016/5/11/chartex" xmlns:cx6="http://schemas.microsoft.com/office/drawing/2016/5/12/chartex" xmlns:cx7="http://schemas.microsoft.com/office/drawing/2016/5/13/chartex" xmlns:cx8="http://schemas.microsoft.com/office/drawing/2016/5/14/chartex" xmlns:mc="http://schemas.openxmlformats.org/markup-compatibility/2006" xmlns:aink="http://schemas.microsoft.com/office/drawing/2016/ink" xmlns:am3d="http://schemas.microsoft.com/office/drawing/2017/model3d" xmlns:o="urn:schemas-microsoft-com:office:office" xmlns:oel="http://schemas.microsoft.com/office/2019/extlst" xmlns:r="http://schemas.openxmlformats.org/officeDocument/2006/relationships" xmlns:m="http://schemas.openxmlformats.org/officeDocument/2006/math" xmlns:v="urn:schemas-microsoft-com:vml" xmlns:wp14="http://schemas.microsoft.com/office/word/2010/wordprocessingDrawing" xmlns:wp="http://schemas.openxmlformats.org/drawingml/2006/wordprocessingDrawing" xmlns:w10="urn:schemas-microsoft-com:office:word" xmlns:w="http://schemas.openxmlformats.org/wordprocessingml/2006/main" xmlns:w14="http://schemas.microsoft.com/office/word/2010/wordml" xmlns:w15="http://schemas.microsoft.com/office/word/2012/wordml" xmlns:w16cex="http://schemas.microsoft.com/office/word/2018/wordml/cex" xmlns:w16cid="http://schemas.microsoft.com/office/word/2016/wordml/cid" xmlns:w16="http://schemas.microsoft.com/office/word/2018/wordml" xmlns:w16sdtdh="http://schemas.microsoft.com/office/word/2020/wordml/sdtdatahash" xmlns:w16se="http://schemas.microsoft.com/office/word/2015/wordml/symex" xmlns:wpg="http://schemas.microsoft.com/office/word/2010/wordprocessingGroup" xmlns:wpi="http://schemas.microsoft.com/office/word/2010/wordprocessingInk" xmlns:wne="http://schemas.microsoft.com/office/word/2006/wordml" xmlns:wps="http://schemas.microsoft.com/office/word/2010/wordprocessingShape" mc:Ignorable="w14 w15 w16se w16cid w16 w16cex w16sdtdh wp14">
   <w:body>
     <w:p>
       <w:r>
@@ -21,58 +21,53 @@
           <w:numId w:val="2"/>
         </w:numPr>
       </w:pPr>
+      <w:r>
+        <w:t>Android e IOS</w:t>
+      </w:r>
+    </w:p>
+    <w:p>
+      <w:r>
+        <w:t xml:space="preserve">Funcionalidades necesarias: </w:t>
+      </w:r>
+    </w:p>
+    <w:p>
+      <w:pPr>
+        <w:pStyle w:val="Prrafodelista"/>
+        <w:numPr>
+          <w:ilvl w:val="0"/>
+          <w:numId w:val="1"/>
+        </w:numPr>
+      </w:pPr>
+      <w:r>
+        <w:t>Agregar/Editar/Eliminar tareas</w:t>
+      </w:r>
+    </w:p>
+    <w:p>
+      <w:pPr>
+        <w:pStyle w:val="Prrafodelista"/>
+        <w:numPr>
+          <w:ilvl w:val="0"/>
+          <w:numId w:val="1"/>
+        </w:numPr>
+      </w:pPr>
+      <w:r>
+        <w:t>Establecer fechas limites</w:t>
+      </w:r>
+    </w:p>
+    <w:p>
+      <w:pPr>
+        <w:pStyle w:val="Prrafodelista"/>
+        <w:numPr>
+          <w:ilvl w:val="0"/>
+          <w:numId w:val="1"/>
+        </w:numPr>
+      </w:pPr>
       <w:proofErr w:type="spellStart"/>
       <w:r>
-        <w:t>Android</w:t>
+        <w:t>Toggle</w:t>
       </w:r>
       <w:proofErr w:type="spellEnd"/>
       <w:r>
-        <w:t xml:space="preserve"> e IOS</w:t>
-      </w:r>
-    </w:p>
-    <w:p>
-      <w:r>
-        <w:t xml:space="preserve">Funcionalidades necesarias: </w:t>
-      </w:r>
-    </w:p>
-    <w:p>
-      <w:pPr>
-        <w:pStyle w:val="Prrafodelista"/>
-        <w:numPr>
-          <w:ilvl w:val="0"/>
-          <w:numId w:val="1"/>
-        </w:numPr>
-      </w:pPr>
-      <w:r>
-        <w:t>Agregar/Editar/Eliminar tareas</w:t>
-      </w:r>
-    </w:p>
-    <w:p>
-      <w:pPr>
-        <w:pStyle w:val="Prrafodelista"/>
-        <w:numPr>
-          <w:ilvl w:val="0"/>
-          <w:numId w:val="1"/>
-        </w:numPr>
-      </w:pPr>
-      <w:r>
-        <w:t>Establecer fechas limites</w:t>
-      </w:r>
-    </w:p>
-    <w:p>
-      <w:pPr>
-        <w:pStyle w:val="Prrafodelista"/>
-        <w:numPr>
-          <w:ilvl w:val="0"/>
-          <w:numId w:val="1"/>
-        </w:numPr>
-      </w:pPr>
-      <w:proofErr w:type="spellStart"/>
-      <w:r>
-        <w:t>Toggle</w:t>
-      </w:r>
-      <w:proofErr w:type="spellEnd"/>
-      <w:r>
         <w:t xml:space="preserve"> finalizado</w:t>
       </w:r>
     </w:p>
@@ -88,7 +83,25 @@
         <w:t>Notificaciones según fecha o recordatorios</w:t>
       </w:r>
       <w:r>
-        <w:t xml:space="preserve"> (Utilizan calendarios locales)</w:t>
+        <w:t xml:space="preserve"> </w:t>
+      </w:r>
+      <w:r>
+        <w:rPr>
+          <w:highlight w:val="yellow"/>
+        </w:rPr>
+        <w:t>(Utilizan calendari</w:t>
+      </w:r>
+      <w:r>
+        <w:rPr>
+          <w:highlight w:val="yellow"/>
+        </w:rPr>
+        <w:t>o de Google</w:t>
+      </w:r>
+      <w:r>
+        <w:rPr>
+          <w:highlight w:val="yellow"/>
+        </w:rPr>
+        <w:t>)</w:t>
       </w:r>
     </w:p>
     <w:p>
@@ -427,10 +440,54 @@
       </w:r>
       <w:proofErr w:type="spellEnd"/>
       <w:r>
-        <w:t xml:space="preserve"> y Samsung a calendario de google</w:t>
-      </w:r>
-      <w:bookmarkStart w:id="0" w:name="_GoBack"/>
-      <w:bookmarkEnd w:id="0"/>
+        <w:t xml:space="preserve"> y Samsung a calendario de </w:t>
+      </w:r>
+      <w:r>
+        <w:t>Google</w:t>
+      </w:r>
+    </w:p>
+    <w:p>
+      <w:pPr>
+        <w:pStyle w:val="Prrafodelista"/>
+      </w:pPr>
+    </w:p>
+    <w:p>
+      <w:pPr>
+        <w:pStyle w:val="Prrafodelista"/>
+      </w:pPr>
+      <w:r>
+        <w:t>Motivo: Para evitar la necesidad de realizar configuraciones para 2 sistemas operativos distintos con aplicaciones de distinto funcionamiento, optamos por vincular la aplicación al calendario de Google.</w:t>
+      </w:r>
+    </w:p>
+    <w:p>
+      <w:pPr>
+        <w:pStyle w:val="Prrafodelista"/>
+      </w:pPr>
+      <w:r>
+        <w:t xml:space="preserve"> </w:t>
+      </w:r>
+    </w:p>
+    <w:p>
+      <w:pPr>
+        <w:pStyle w:val="Prrafodelista"/>
+      </w:pPr>
+      <w:r>
+        <w:lastRenderedPageBreak/>
+        <w:t xml:space="preserve">Evaluación: Cómo consecuencia, el usuario deberá tener previo acceso al calendario de Google para poder recibir notificaciones y revisar las fechas de las tareas. </w:t>
+      </w:r>
+    </w:p>
+    <w:p>
+      <w:pPr>
+        <w:pStyle w:val="Prrafodelista"/>
+      </w:pPr>
+    </w:p>
+    <w:p>
+      <w:pPr>
+        <w:pStyle w:val="Prrafodelista"/>
+      </w:pPr>
+      <w:r>
+        <w:t>Implementación: Se debe actualizar el código fuente para que utilice la configuración del Google calendar.</w:t>
+      </w:r>
     </w:p>
     <w:sectPr>
       <w:pgSz w:w="11906" w:h="16838"/>
@@ -443,8 +500,8 @@
 </file>
 
 <file path=word/numbering.xml><?xml version="1.0" encoding="utf-8"?>
-<w:numbering xmlns:wpc="http://schemas.microsoft.com/office/word/2010/wordprocessingCanvas" xmlns:mc="http://schemas.openxmlformats.org/markup-compatibility/2006" xmlns:o="urn:schemas-microsoft-com:office:office" xmlns:r="http://schemas.openxmlformats.org/officeDocument/2006/relationships" xmlns:m="http://schemas.openxmlformats.org/officeDocument/2006/math" xmlns:v="urn:schemas-microsoft-com:vml" xmlns:wp14="http://schemas.microsoft.com/office/word/2010/wordprocessingDrawing" xmlns:wp="http://schemas.openxmlformats.org/drawingml/2006/wordprocessingDrawing" xmlns:w10="urn:schemas-microsoft-com:office:word" xmlns:w="http://schemas.openxmlformats.org/wordprocessingml/2006/main" xmlns:w14="http://schemas.microsoft.com/office/word/2010/wordml" xmlns:w15="http://schemas.microsoft.com/office/word/2012/wordml" xmlns:wpg="http://schemas.microsoft.com/office/word/2010/wordprocessingGroup" xmlns:wpi="http://schemas.microsoft.com/office/word/2010/wordprocessingInk" xmlns:wne="http://schemas.microsoft.com/office/word/2006/wordml" xmlns:wps="http://schemas.microsoft.com/office/word/2010/wordprocessingShape" mc:Ignorable="w14 w15 wp14">
-  <w:abstractNum w:abstractNumId="0">
+<w:numbering xmlns:wpc="http://schemas.microsoft.com/office/word/2010/wordprocessingCanvas" xmlns:cx="http://schemas.microsoft.com/office/drawing/2014/chartex" xmlns:cx1="http://schemas.microsoft.com/office/drawing/2015/9/8/chartex" xmlns:cx2="http://schemas.microsoft.com/office/drawing/2015/10/21/chartex" xmlns:cx3="http://schemas.microsoft.com/office/drawing/2016/5/9/chartex" xmlns:cx4="http://schemas.microsoft.com/office/drawing/2016/5/10/chartex" xmlns:cx5="http://schemas.microsoft.com/office/drawing/2016/5/11/chartex" xmlns:cx6="http://schemas.microsoft.com/office/drawing/2016/5/12/chartex" xmlns:cx7="http://schemas.microsoft.com/office/drawing/2016/5/13/chartex" xmlns:cx8="http://schemas.microsoft.com/office/drawing/2016/5/14/chartex" xmlns:mc="http://schemas.openxmlformats.org/markup-compatibility/2006" xmlns:aink="http://schemas.microsoft.com/office/drawing/2016/ink" xmlns:am3d="http://schemas.microsoft.com/office/drawing/2017/model3d" xmlns:o="urn:schemas-microsoft-com:office:office" xmlns:oel="http://schemas.microsoft.com/office/2019/extlst" xmlns:r="http://schemas.openxmlformats.org/officeDocument/2006/relationships" xmlns:m="http://schemas.openxmlformats.org/officeDocument/2006/math" xmlns:v="urn:schemas-microsoft-com:vml" xmlns:wp14="http://schemas.microsoft.com/office/word/2010/wordprocessingDrawing" xmlns:wp="http://schemas.openxmlformats.org/drawingml/2006/wordprocessingDrawing" xmlns:w10="urn:schemas-microsoft-com:office:word" xmlns:w="http://schemas.openxmlformats.org/wordprocessingml/2006/main" xmlns:w14="http://schemas.microsoft.com/office/word/2010/wordml" xmlns:w15="http://schemas.microsoft.com/office/word/2012/wordml" xmlns:w16cex="http://schemas.microsoft.com/office/word/2018/wordml/cex" xmlns:w16cid="http://schemas.microsoft.com/office/word/2016/wordml/cid" xmlns:w16="http://schemas.microsoft.com/office/word/2018/wordml" xmlns:w16sdtdh="http://schemas.microsoft.com/office/word/2020/wordml/sdtdatahash" xmlns:w16se="http://schemas.microsoft.com/office/word/2015/wordml/symex" xmlns:wpg="http://schemas.microsoft.com/office/word/2010/wordprocessingGroup" xmlns:wpi="http://schemas.microsoft.com/office/word/2010/wordprocessingInk" xmlns:wne="http://schemas.microsoft.com/office/word/2006/wordml" xmlns:wps="http://schemas.microsoft.com/office/word/2010/wordprocessingShape" mc:Ignorable="w14 w15 w16se w16cid w16 w16cex w16sdtdh wp14">
+  <w:abstractNum w:abstractNumId="0" w15:restartNumberingAfterBreak="0">
     <w:nsid w:val="42A0329C"/>
     <w:multiLevelType w:val="hybridMultilevel"/>
     <w:tmpl w:val="5E9CF336"/>
@@ -556,7 +613,7 @@
       </w:rPr>
     </w:lvl>
   </w:abstractNum>
-  <w:abstractNum w:abstractNumId="1">
+  <w:abstractNum w:abstractNumId="1" w15:restartNumberingAfterBreak="0">
     <w:nsid w:val="54A92F21"/>
     <w:multiLevelType w:val="hybridMultilevel"/>
     <w:tmpl w:val="ADA65462"/>
@@ -668,17 +725,17 @@
       </w:rPr>
     </w:lvl>
   </w:abstractNum>
-  <w:num w:numId="1">
+  <w:num w:numId="1" w16cid:durableId="905870843">
     <w:abstractNumId w:val="1"/>
   </w:num>
-  <w:num w:numId="2">
+  <w:num w:numId="2" w16cid:durableId="1859152020">
     <w:abstractNumId w:val="0"/>
   </w:num>
 </w:numbering>
 </file>
 
 <file path=word/styles.xml><?xml version="1.0" encoding="utf-8"?>
-<w:styles xmlns:mc="http://schemas.openxmlformats.org/markup-compatibility/2006" xmlns:r="http://schemas.openxmlformats.org/officeDocument/2006/relationships" xmlns:w="http://schemas.openxmlformats.org/wordprocessingml/2006/main" xmlns:w14="http://schemas.microsoft.com/office/word/2010/wordml" xmlns:w15="http://schemas.microsoft.com/office/word/2012/wordml" mc:Ignorable="w14 w15">
+<w:styles xmlns:mc="http://schemas.openxmlformats.org/markup-compatibility/2006" xmlns:r="http://schemas.openxmlformats.org/officeDocument/2006/relationships" xmlns:w="http://schemas.openxmlformats.org/wordprocessingml/2006/main" xmlns:w14="http://schemas.microsoft.com/office/word/2010/wordml" xmlns:w15="http://schemas.microsoft.com/office/word/2012/wordml" xmlns:w16cex="http://schemas.microsoft.com/office/word/2018/wordml/cex" xmlns:w16cid="http://schemas.microsoft.com/office/word/2016/wordml/cid" xmlns:w16="http://schemas.microsoft.com/office/word/2018/wordml" xmlns:w16sdtdh="http://schemas.microsoft.com/office/word/2020/wordml/sdtdatahash" xmlns:w16se="http://schemas.microsoft.com/office/word/2015/wordml/symex" mc:Ignorable="w14 w15 w16se w16cid w16 w16cex w16sdtdh">
   <w:docDefaults>
     <w:rPrDefault>
       <w:rPr>
@@ -694,7 +751,7 @@
       </w:pPr>
     </w:pPrDefault>
   </w:docDefaults>
-  <w:latentStyles w:defLockedState="0" w:defUIPriority="99" w:defSemiHidden="0" w:defUnhideWhenUsed="0" w:defQFormat="0" w:count="371">
+  <w:latentStyles w:defLockedState="0" w:defUIPriority="99" w:defSemiHidden="0" w:defUnhideWhenUsed="0" w:defQFormat="0" w:count="376">
     <w:lsdException w:name="Normal" w:uiPriority="0" w:qFormat="1"/>
     <w:lsdException w:name="heading 1" w:uiPriority="9" w:qFormat="1"/>
     <w:lsdException w:name="heading 2" w:semiHidden="1" w:uiPriority="9" w:unhideWhenUsed="1" w:qFormat="1"/>
@@ -1066,6 +1123,11 @@
     <w:lsdException w:name="List Table 5 Dark Accent 6" w:uiPriority="50"/>
     <w:lsdException w:name="List Table 6 Colorful Accent 6" w:uiPriority="51"/>
     <w:lsdException w:name="List Table 7 Colorful Accent 6" w:uiPriority="52"/>
+    <w:lsdException w:name="Mention" w:semiHidden="1" w:unhideWhenUsed="1"/>
+    <w:lsdException w:name="Smart Hyperlink" w:semiHidden="1" w:unhideWhenUsed="1"/>
+    <w:lsdException w:name="Hashtag" w:semiHidden="1" w:unhideWhenUsed="1"/>
+    <w:lsdException w:name="Unresolved Mention" w:semiHidden="1" w:unhideWhenUsed="1"/>
+    <w:lsdException w:name="Smart Link" w:semiHidden="1" w:unhideWhenUsed="1"/>
   </w:latentStyles>
   <w:style w:type="paragraph" w:default="1" w:styleId="Normal">
     <w:name w:val="Normal"/>

</xml_diff>